<commit_message>
update doc for Explorer
</commit_message>
<xml_diff>
--- a/ExplorerFund/docs/dev/x-trader.docx
+++ b/ExplorerFund/docs/dev/x-trader.docx
@@ -183,7 +183,6 @@
               <v:textbox style="layout-flow:vertical">
                 <w:txbxContent>
                   <w:p>
-                    <w:proofErr w:type="spellStart"/>
                     <w:r>
                       <w:t>T</w:t>
                     </w:r>
@@ -193,7 +192,6 @@
                       </w:rPr>
                       <w:t>unn_producer</w:t>
                     </w:r>
-                    <w:proofErr w:type="spellEnd"/>
                   </w:p>
                 </w:txbxContent>
               </v:textbox>
@@ -207,7 +205,6 @@
                         <w:rFonts w:hint="eastAsia"/>
                       </w:rPr>
                     </w:pPr>
-                    <w:proofErr w:type="spellStart"/>
                     <w:r>
                       <w:t>M</w:t>
                     </w:r>
@@ -217,7 +214,6 @@
                       </w:rPr>
                       <w:t>d_producer</w:t>
                     </w:r>
-                    <w:proofErr w:type="spellEnd"/>
                   </w:p>
                   <w:p/>
                 </w:txbxContent>
@@ -232,7 +228,6 @@
                         <w:rFonts w:hint="eastAsia"/>
                       </w:rPr>
                     </w:pPr>
-                    <w:proofErr w:type="spellStart"/>
                     <w:r>
                       <w:t>P</w:t>
                     </w:r>
@@ -242,7 +237,6 @@
                       </w:rPr>
                       <w:t>ending_sig_producer</w:t>
                     </w:r>
-                    <w:proofErr w:type="spellEnd"/>
                   </w:p>
                   <w:p/>
                 </w:txbxContent>
@@ -257,14 +251,12 @@
                         <w:rFonts w:hint="eastAsia"/>
                       </w:rPr>
                     </w:pPr>
-                    <w:proofErr w:type="spellStart"/>
                     <w:r>
                       <w:rPr>
                         <w:rFonts w:hint="eastAsia"/>
                       </w:rPr>
                       <w:t>uni_consumer</w:t>
                     </w:r>
-                    <w:proofErr w:type="spellEnd"/>
                   </w:p>
                   <w:p/>
                 </w:txbxContent>
@@ -340,21 +332,7 @@
                       <w:rPr>
                         <w:rFonts w:hint="eastAsia"/>
                       </w:rPr>
-                      <w:t xml:space="preserve">rite </w:t>
-                    </w:r>
-                    <w:proofErr w:type="spellStart"/>
-                    <w:r>
-                      <w:rPr>
-                        <w:rFonts w:hint="eastAsia"/>
-                      </w:rPr>
-                      <w:t>ord_rpt</w:t>
-                    </w:r>
-                    <w:proofErr w:type="spellEnd"/>
-                    <w:r>
-                      <w:rPr>
-                        <w:rFonts w:hint="eastAsia"/>
-                      </w:rPr>
-                      <w:t xml:space="preserve"> data</w:t>
+                      <w:t>rite ord_rpt data</w:t>
                     </w:r>
                   </w:p>
                 </w:txbxContent>
@@ -556,7 +534,6 @@
           <w:rFonts w:hint="eastAsia"/>
         </w:rPr>
       </w:pPr>
-      <w:proofErr w:type="spellStart"/>
       <w:r>
         <w:t>M</w:t>
       </w:r>
@@ -566,7 +543,6 @@
         </w:rPr>
         <w:t>d_producer</w:t>
       </w:r>
-      <w:proofErr w:type="spellEnd"/>
     </w:p>
     <w:p>
       <w:pPr>
@@ -640,7 +616,6 @@
           <w:rFonts w:hint="eastAsia"/>
         </w:rPr>
       </w:pPr>
-      <w:proofErr w:type="spellStart"/>
       <w:r>
         <w:t>T</w:t>
       </w:r>
@@ -662,7 +637,6 @@
         </w:rPr>
         <w:t>producer</w:t>
       </w:r>
-      <w:proofErr w:type="spellEnd"/>
     </w:p>
     <w:p>
       <w:pPr>
@@ -730,7 +704,6 @@
           <w:rFonts w:hint="eastAsia"/>
         </w:rPr>
       </w:pPr>
-      <w:proofErr w:type="spellStart"/>
       <w:r>
         <w:t>P</w:t>
       </w:r>
@@ -740,7 +713,6 @@
         </w:rPr>
         <w:t>ending_sig_producer</w:t>
       </w:r>
-      <w:proofErr w:type="spellEnd"/>
     </w:p>
     <w:p>
       <w:pPr>
@@ -826,7 +798,6 @@
           <w:rFonts w:hint="eastAsia"/>
         </w:rPr>
       </w:pPr>
-      <w:proofErr w:type="spellStart"/>
       <w:r>
         <w:t>U</w:t>
       </w:r>
@@ -848,7 +819,6 @@
         </w:rPr>
         <w:t>nsumer</w:t>
       </w:r>
-      <w:proofErr w:type="spellEnd"/>
     </w:p>
     <w:p>
       <w:pPr>
@@ -897,19 +867,11 @@
         </w:rPr>
         <w:t>中只有一个消费者，该消费者从</w:t>
       </w:r>
-      <w:proofErr w:type="spellStart"/>
-      <w:r>
-        <w:rPr>
-          <w:rFonts w:hint="eastAsia"/>
-        </w:rPr>
-        <w:t>dispruptor</w:t>
-      </w:r>
-      <w:proofErr w:type="spellEnd"/>
-      <w:r>
-        <w:rPr>
-          <w:rFonts w:hint="eastAsia"/>
-        </w:rPr>
-        <w:t xml:space="preserve"> queue</w:t>
+      <w:r>
+        <w:rPr>
+          <w:rFonts w:hint="eastAsia"/>
+        </w:rPr>
+        <w:t>dispruptor queue</w:t>
       </w:r>
       <w:r>
         <w:rPr>
@@ -997,19 +959,11 @@
         </w:rPr>
         <w:t>如果某个策略存在冻结仓位，那么新的下单信号是不能发送到通道的，所以该信号会发送到</w:t>
       </w:r>
-      <w:proofErr w:type="spellStart"/>
-      <w:r>
-        <w:rPr>
-          <w:rFonts w:hint="eastAsia"/>
-        </w:rPr>
-        <w:t>dispruttor</w:t>
-      </w:r>
-      <w:proofErr w:type="spellEnd"/>
-      <w:r>
-        <w:rPr>
-          <w:rFonts w:hint="eastAsia"/>
-        </w:rPr>
-        <w:t xml:space="preserve"> queue</w:t>
+      <w:r>
+        <w:rPr>
+          <w:rFonts w:hint="eastAsia"/>
+        </w:rPr>
+        <w:t>dispruttor queue</w:t>
       </w:r>
       <w:r>
         <w:rPr>
@@ -1218,7 +1172,6 @@
               <v:textbox>
                 <w:txbxContent>
                   <w:p>
-                    <w:proofErr w:type="spellStart"/>
                     <w:r>
                       <w:t>Cont</w:t>
                     </w:r>
@@ -1234,7 +1187,6 @@
                       </w:rPr>
                       <w:t>_table</w:t>
                     </w:r>
-                    <w:proofErr w:type="spellEnd"/>
                   </w:p>
                 </w:txbxContent>
               </v:textbox>
@@ -1248,7 +1200,6 @@
                         <w:rFonts w:hint="eastAsia"/>
                       </w:rPr>
                     </w:pPr>
-                    <w:proofErr w:type="spellStart"/>
                     <w:r>
                       <w:t>S</w:t>
                     </w:r>
@@ -1264,7 +1215,6 @@
                       </w:rPr>
                       <w:t>_table</w:t>
                     </w:r>
-                    <w:proofErr w:type="spellEnd"/>
                   </w:p>
                   <w:p/>
                 </w:txbxContent>
@@ -1279,7 +1229,6 @@
                         <w:rFonts w:hint="eastAsia"/>
                       </w:rPr>
                     </w:pPr>
-                    <w:proofErr w:type="spellStart"/>
                     <w:r>
                       <w:t>U</w:t>
                     </w:r>
@@ -1289,7 +1238,6 @@
                       </w:rPr>
                       <w:t>ni_consumer</w:t>
                     </w:r>
-                    <w:proofErr w:type="spellEnd"/>
                   </w:p>
                   <w:p>
                     <w:pPr>
@@ -1320,7 +1268,6 @@
                         <w:rFonts w:hint="eastAsia"/>
                       </w:rPr>
                     </w:pPr>
-                    <w:proofErr w:type="spellStart"/>
                     <w:r>
                       <w:t>Md</w:t>
                     </w:r>
@@ -1330,7 +1277,6 @@
                       </w:rPr>
                       <w:t>_buffer</w:t>
                     </w:r>
-                    <w:proofErr w:type="spellEnd"/>
                   </w:p>
                   <w:p/>
                 </w:txbxContent>
@@ -1345,7 +1291,6 @@
                         <w:rFonts w:hint="eastAsia"/>
                       </w:rPr>
                     </w:pPr>
-                    <w:proofErr w:type="spellStart"/>
                     <w:r>
                       <w:t>Md</w:t>
                     </w:r>
@@ -1355,7 +1300,6 @@
                       </w:rPr>
                       <w:t>_producer</w:t>
                     </w:r>
-                    <w:proofErr w:type="spellEnd"/>
                   </w:p>
                   <w:p/>
                 </w:txbxContent>
@@ -1376,7 +1320,6 @@
                         <w:rFonts w:hint="eastAsia"/>
                       </w:rPr>
                     </w:pPr>
-                    <w:proofErr w:type="spellStart"/>
                     <w:r>
                       <w:t>T</w:t>
                     </w:r>
@@ -1386,7 +1329,6 @@
                       </w:rPr>
                       <w:t>unn_producer</w:t>
                     </w:r>
-                    <w:proofErr w:type="spellEnd"/>
                   </w:p>
                   <w:p>
                     <w:pPr>
@@ -1537,7 +1479,6 @@
           <w:rFonts w:hint="eastAsia"/>
         </w:rPr>
       </w:pPr>
-      <w:proofErr w:type="spellStart"/>
       <w:r>
         <w:t>U</w:t>
       </w:r>
@@ -1547,7 +1488,6 @@
         </w:rPr>
         <w:t>ni_consumer</w:t>
       </w:r>
-      <w:proofErr w:type="spellEnd"/>
       <w:r>
         <w:rPr>
           <w:rFonts w:hint="eastAsia"/>
@@ -1584,14 +1524,12 @@
         </w:rPr>
         <w:t>，则通过</w:t>
       </w:r>
-      <w:proofErr w:type="spellStart"/>
       <w:r>
         <w:rPr>
           <w:rFonts w:hint="eastAsia"/>
         </w:rPr>
         <w:t>md_producer</w:t>
       </w:r>
-      <w:proofErr w:type="spellEnd"/>
       <w:r>
         <w:rPr>
           <w:rFonts w:hint="eastAsia"/>
@@ -1603,7 +1541,6 @@
       <w:pPr>
         <w:ind w:leftChars="200" w:left="440"/>
       </w:pPr>
-      <w:proofErr w:type="spellStart"/>
       <w:r>
         <w:t>U</w:t>
       </w:r>
@@ -1613,14 +1550,12 @@
         </w:rPr>
         <w:t>ni_consumer</w:t>
       </w:r>
-      <w:proofErr w:type="spellEnd"/>
       <w:r>
         <w:rPr>
           <w:rFonts w:hint="eastAsia"/>
         </w:rPr>
         <w:t>根据行情的合约到</w:t>
       </w:r>
-      <w:proofErr w:type="spellStart"/>
       <w:r>
         <w:t>Cont</w:t>
       </w:r>
@@ -1630,14 +1565,12 @@
         </w:rPr>
         <w:t>_stra_map</w:t>
       </w:r>
-      <w:proofErr w:type="spellEnd"/>
       <w:r>
         <w:rPr>
           <w:rFonts w:hint="eastAsia"/>
         </w:rPr>
         <w:t>中找到订阅该合约的策略的存储索引，然后从</w:t>
       </w:r>
-      <w:proofErr w:type="spellStart"/>
       <w:r>
         <w:t>S</w:t>
       </w:r>
@@ -1647,7 +1580,6 @@
         </w:rPr>
         <w:t>tra_table</w:t>
       </w:r>
-      <w:proofErr w:type="spellEnd"/>
       <w:r>
         <w:rPr>
           <w:rFonts w:hint="eastAsia"/>
@@ -1667,7 +1599,6 @@
           <w:rFonts w:hint="eastAsia"/>
         </w:rPr>
       </w:pPr>
-      <w:proofErr w:type="spellStart"/>
       <w:r>
         <w:t>U</w:t>
       </w:r>
@@ -1677,7 +1608,6 @@
         </w:rPr>
         <w:t>ni_consumer</w:t>
       </w:r>
-      <w:proofErr w:type="spellEnd"/>
       <w:r>
         <w:rPr>
           <w:rFonts w:hint="eastAsia"/>
@@ -1818,7 +1748,6 @@
               <v:textbox>
                 <w:txbxContent>
                   <w:p>
-                    <w:proofErr w:type="spellStart"/>
                     <w:r>
                       <w:t>Cont</w:t>
                     </w:r>
@@ -1828,7 +1757,6 @@
                       </w:rPr>
                       <w:t>_stra_map_table</w:t>
                     </w:r>
-                    <w:proofErr w:type="spellEnd"/>
                   </w:p>
                 </w:txbxContent>
               </v:textbox>
@@ -1842,7 +1770,6 @@
                         <w:rFonts w:hint="eastAsia"/>
                       </w:rPr>
                     </w:pPr>
-                    <w:proofErr w:type="spellStart"/>
                     <w:r>
                       <w:t>S</w:t>
                     </w:r>
@@ -1852,7 +1779,6 @@
                       </w:rPr>
                       <w:t>tra_table</w:t>
                     </w:r>
-                    <w:proofErr w:type="spellEnd"/>
                   </w:p>
                   <w:p/>
                 </w:txbxContent>
@@ -1867,7 +1793,6 @@
                         <w:rFonts w:hint="eastAsia"/>
                       </w:rPr>
                     </w:pPr>
-                    <w:proofErr w:type="spellStart"/>
                     <w:r>
                       <w:t>U</w:t>
                     </w:r>
@@ -1877,7 +1802,6 @@
                       </w:rPr>
                       <w:t>ni_consumer</w:t>
                     </w:r>
-                    <w:proofErr w:type="spellEnd"/>
                   </w:p>
                   <w:p>
                     <w:pPr>
@@ -2199,140 +2123,10 @@
       </w:pPr>
       <w:r>
         <w:rPr>
-          <w:rFonts w:hint="eastAsia"/>
           <w:noProof/>
         </w:rPr>
-      </w:r>
-      <w:r>
         <w:pict>
-          <v:group id="_x0000_s1071" editas="canvas" style="width:415.3pt;height:249.2pt;mso-position-horizontal-relative:char;mso-position-vertical-relative:line" coordorigin="2362,8647" coordsize="7200,4320">
-            <o:lock v:ext="edit" aspectratio="t"/>
-            <v:shape id="_x0000_s1070" type="#_x0000_t75" style="position:absolute;left:2362;top:8647;width:7200;height:4320" o:preferrelative="f" stroked="t" strokecolor="#bfbfbf [2412]">
-              <v:fill o:detectmouseclick="t"/>
-              <v:path o:extrusionok="t" o:connecttype="none"/>
-              <o:lock v:ext="edit" text="t"/>
-            </v:shape>
-            <v:rect id="_x0000_s1072" style="position:absolute;left:6171;top:9766;width:1690;height:474">
-              <v:textbox>
-                <w:txbxContent>
-                  <w:p>
-                    <w:proofErr w:type="spellStart"/>
-                    <w:r>
-                      <w:t>T</w:t>
-                    </w:r>
-                    <w:r>
-                      <w:rPr>
-                        <w:rFonts w:hint="eastAsia"/>
-                      </w:rPr>
-                      <w:t>unn_producer</w:t>
-                    </w:r>
-                    <w:proofErr w:type="spellEnd"/>
-                  </w:p>
-                </w:txbxContent>
-              </v:textbox>
-            </v:rect>
-            <v:rect id="_x0000_s1073" style="position:absolute;left:3022;top:10351;width:1797;height:510">
-              <v:textbox>
-                <w:txbxContent>
-                  <w:p>
-                    <w:pPr>
-                      <w:rPr>
-                        <w:rFonts w:hint="eastAsia"/>
-                      </w:rPr>
-                    </w:pPr>
-                    <w:proofErr w:type="spellStart"/>
-                    <w:r>
-                      <w:rPr>
-                        <w:rFonts w:hint="eastAsia"/>
-                      </w:rPr>
-                      <w:t>uni_consumer</w:t>
-                    </w:r>
-                    <w:proofErr w:type="spellEnd"/>
-                  </w:p>
-                  <w:p/>
-                </w:txbxContent>
-              </v:textbox>
-            </v:rect>
-            <v:rect id="_x0000_s1074" style="position:absolute;left:8108;top:9766;width:1248;height:416">
-              <v:textbox>
-                <w:txbxContent>
-                  <w:p>
-                    <w:proofErr w:type="spellStart"/>
-                    <w:r>
-                      <w:t>Rpt</w:t>
-                    </w:r>
-                    <w:r>
-                      <w:rPr>
-                        <w:rFonts w:hint="eastAsia"/>
-                      </w:rPr>
-                      <w:t>_buffer</w:t>
-                    </w:r>
-                    <w:proofErr w:type="spellEnd"/>
-                  </w:p>
-                </w:txbxContent>
-              </v:textbox>
-            </v:rect>
-            <v:rect id="_x0000_s1075" style="position:absolute;left:7497;top:11742;width:1782;height:494">
-              <v:textbox>
-                <w:txbxContent>
-                  <w:p>
-                    <w:proofErr w:type="spellStart"/>
-                    <w:r>
-                      <w:t>S</w:t>
-                    </w:r>
-                    <w:r>
-                      <w:rPr>
-                        <w:rFonts w:hint="eastAsia"/>
-                      </w:rPr>
-                      <w:t>tra_idx_table</w:t>
-                    </w:r>
-                    <w:proofErr w:type="spellEnd"/>
-                  </w:p>
-                </w:txbxContent>
-              </v:textbox>
-            </v:rect>
-            <v:rect id="_x0000_s1076" style="position:absolute;left:7573;top:10949;width:1248;height:494">
-              <v:textbox>
-                <w:txbxContent>
-                  <w:p>
-                    <w:proofErr w:type="spellStart"/>
-                    <w:r>
-                      <w:t>S</w:t>
-                    </w:r>
-                    <w:r>
-                      <w:rPr>
-                        <w:rFonts w:hint="eastAsia"/>
-                      </w:rPr>
-                      <w:t>tra_table</w:t>
-                    </w:r>
-                    <w:proofErr w:type="spellEnd"/>
-                  </w:p>
-                </w:txbxContent>
-              </v:textbox>
-            </v:rect>
-            <v:shape id="_x0000_s1077" type="#_x0000_t32" style="position:absolute;left:4819;top:10004;width:1352;height:602;flip:y" o:connectortype="straight">
-              <v:stroke endarrow="block"/>
-            </v:shape>
-            <v:shape id="_x0000_s1078" type="#_x0000_t32" style="position:absolute;left:7861;top:9974;width:247;height:30;flip:y" o:connectortype="straight">
-              <v:stroke endarrow="block"/>
-            </v:shape>
-            <v:shape id="_x0000_s1079" type="#_x0000_t32" style="position:absolute;left:4819;top:10606;width:2754;height:590" o:connectortype="straight">
-              <v:stroke endarrow="block"/>
-            </v:shape>
-            <v:shape id="_x0000_s1080" type="#_x0000_t32" style="position:absolute;left:4819;top:10606;width:2678;height:1383" o:connectortype="straight">
-              <v:stroke endarrow="block"/>
-            </v:shape>
-            <w10:wrap type="none"/>
-            <w10:anchorlock/>
-          </v:group>
-        </w:pict>
-      </w:r>
-      <w:r>
-        <w:rPr>
-          <w:noProof/>
-        </w:rPr>
-        <w:pict>
-          <v:shape id="_x0000_s1081" type="#_x0000_t202" style="position:absolute;margin-left:.8pt;margin-top:254.5pt;width:415.3pt;height:.05pt;z-index:251664384;mso-position-horizontal-relative:text;mso-position-vertical-relative:text" stroked="f">
+          <v:shape id="_x0000_s1081" type="#_x0000_t202" style="position:absolute;margin-left:.8pt;margin-top:307.8pt;width:415.3pt;height:22.95pt;z-index:251664384" stroked="f">
             <v:textbox style="mso-fit-shape-to-text:t" inset="0,0,0,0">
               <w:txbxContent>
                 <w:p>
@@ -2414,8 +2208,174 @@
         </w:pict>
       </w:r>
       <w:r>
+        <w:rPr>
+          <w:rFonts w:hint="eastAsia"/>
+          <w:noProof/>
+        </w:rPr>
+      </w:r>
+      <w:r>
         <w:pict>
-          <v:shape id="_x0000_i1027" type="#_x0000_t75" style="width:415.5pt;height:249pt">
+          <v:group id="_x0000_s1071" editas="canvas" style="width:415.3pt;height:302.5pt;mso-position-horizontal-relative:char;mso-position-vertical-relative:line" coordorigin="2362,8647" coordsize="7200,5244">
+            <o:lock v:ext="edit" aspectratio="t"/>
+            <v:shape id="_x0000_s1070" type="#_x0000_t75" style="position:absolute;left:2362;top:8647;width:7200;height:5244" o:preferrelative="f" stroked="t" strokecolor="#bfbfbf [2412]">
+              <v:fill o:detectmouseclick="t"/>
+              <v:path o:extrusionok="t" o:connecttype="none"/>
+              <o:lock v:ext="edit" text="t"/>
+            </v:shape>
+            <v:rect id="_x0000_s1072" style="position:absolute;left:6171;top:9766;width:1690;height:474">
+              <v:textbox>
+                <w:txbxContent>
+                  <w:p>
+                    <w:r>
+                      <w:t>T</w:t>
+                    </w:r>
+                    <w:r>
+                      <w:rPr>
+                        <w:rFonts w:hint="eastAsia"/>
+                      </w:rPr>
+                      <w:t>unn_producer</w:t>
+                    </w:r>
+                  </w:p>
+                </w:txbxContent>
+              </v:textbox>
+            </v:rect>
+            <v:rect id="_x0000_s1073" style="position:absolute;left:3022;top:10351;width:1797;height:510">
+              <v:textbox>
+                <w:txbxContent>
+                  <w:p>
+                    <w:pPr>
+                      <w:rPr>
+                        <w:rFonts w:hint="eastAsia"/>
+                      </w:rPr>
+                    </w:pPr>
+                    <w:r>
+                      <w:rPr>
+                        <w:rFonts w:hint="eastAsia"/>
+                      </w:rPr>
+                      <w:t>uni_consumer</w:t>
+                    </w:r>
+                  </w:p>
+                  <w:p/>
+                </w:txbxContent>
+              </v:textbox>
+            </v:rect>
+            <v:rect id="_x0000_s1074" style="position:absolute;left:8108;top:9766;width:1248;height:416">
+              <v:textbox>
+                <w:txbxContent>
+                  <w:p>
+                    <w:r>
+                      <w:t>Rpt</w:t>
+                    </w:r>
+                    <w:r>
+                      <w:rPr>
+                        <w:rFonts w:hint="eastAsia"/>
+                      </w:rPr>
+                      <w:t>_buffer</w:t>
+                    </w:r>
+                  </w:p>
+                </w:txbxContent>
+              </v:textbox>
+            </v:rect>
+            <v:rect id="_x0000_s1075" style="position:absolute;left:7497;top:11742;width:1782;height:494">
+              <v:textbox>
+                <w:txbxContent>
+                  <w:p>
+                    <w:r>
+                      <w:t>S</w:t>
+                    </w:r>
+                    <w:r>
+                      <w:rPr>
+                        <w:rFonts w:hint="eastAsia"/>
+                      </w:rPr>
+                      <w:t>tra</w:t>
+                    </w:r>
+                    <w:r>
+                      <w:rPr>
+                        <w:rFonts w:hint="eastAsia"/>
+                      </w:rPr>
+                      <w:t>id</w:t>
+                    </w:r>
+                    <w:r>
+                      <w:rPr>
+                        <w:rFonts w:hint="eastAsia"/>
+                      </w:rPr>
+                      <w:t>_idx_table</w:t>
+                    </w:r>
+                  </w:p>
+                </w:txbxContent>
+              </v:textbox>
+            </v:rect>
+            <v:rect id="_x0000_s1076" style="position:absolute;left:7573;top:10949;width:1248;height:494">
+              <v:textbox>
+                <w:txbxContent>
+                  <w:p>
+                    <w:r>
+                      <w:t>S</w:t>
+                    </w:r>
+                    <w:r>
+                      <w:rPr>
+                        <w:rFonts w:hint="eastAsia"/>
+                      </w:rPr>
+                      <w:t>tra_table</w:t>
+                    </w:r>
+                  </w:p>
+                </w:txbxContent>
+              </v:textbox>
+            </v:rect>
+            <v:shape id="_x0000_s1077" type="#_x0000_t32" style="position:absolute;left:4819;top:10004;width:1352;height:602;flip:y" o:connectortype="straight">
+              <v:stroke endarrow="block"/>
+            </v:shape>
+            <v:shape id="_x0000_s1078" type="#_x0000_t32" style="position:absolute;left:7861;top:9974;width:247;height:30;flip:y" o:connectortype="straight">
+              <v:stroke endarrow="block"/>
+            </v:shape>
+            <v:shape id="_x0000_s1079" type="#_x0000_t32" style="position:absolute;left:4819;top:10606;width:2754;height:590" o:connectortype="straight">
+              <v:stroke endarrow="block"/>
+            </v:shape>
+            <v:shape id="_x0000_s1080" type="#_x0000_t32" style="position:absolute;left:4819;top:10606;width:2678;height:1383" o:connectortype="straight">
+              <v:stroke endarrow="block"/>
+            </v:shape>
+            <v:rect id="_x0000_s1109" style="position:absolute;left:7497;top:12331;width:1782;height:494">
+              <v:textbox>
+                <w:txbxContent>
+                  <w:p>
+                    <w:r>
+                      <w:t>S</w:t>
+                    </w:r>
+                    <w:r>
+                      <w:rPr>
+                        <w:rFonts w:hint="eastAsia"/>
+                      </w:rPr>
+                      <w:t>ig_rpt_table</w:t>
+                    </w:r>
+                  </w:p>
+                </w:txbxContent>
+              </v:textbox>
+            </v:rect>
+            <v:rect id="_x0000_s1110" style="position:absolute;left:6600;top:12994;width:2679;height:494">
+              <v:textbox>
+                <w:txbxContent>
+                  <w:p>
+                    <w:r>
+                      <w:t>L</w:t>
+                    </w:r>
+                    <w:r>
+                      <w:rPr>
+                        <w:rFonts w:hint="eastAsia"/>
+                      </w:rPr>
+                      <w:t>ocalorderid_idx_table</w:t>
+                    </w:r>
+                  </w:p>
+                </w:txbxContent>
+              </v:textbox>
+            </v:rect>
+            <w10:wrap type="none"/>
+            <w10:anchorlock/>
+          </v:group>
+        </w:pict>
+      </w:r>
+      <w:r>
+        <w:pict>
+          <v:shape id="_x0000_i1027" type="#_x0000_t75" style="width:415.5pt;height:24.75pt">
             <v:imagedata croptop="-65520f" cropbottom="65520f"/>
           </v:shape>
         </w:pict>
@@ -2423,6 +2383,412 @@
     </w:p>
     <w:p>
       <w:pPr>
+        <w:pStyle w:val="a3"/>
+        <w:numPr>
+          <w:ilvl w:val="0"/>
+          <w:numId w:val="3"/>
+        </w:numPr>
+        <w:ind w:firstLineChars="0"/>
+        <w:rPr>
+          <w:rFonts w:hint="eastAsia"/>
+        </w:rPr>
+      </w:pPr>
+      <w:r>
+        <w:t>R</w:t>
+      </w:r>
+      <w:r>
+        <w:rPr>
+          <w:rFonts w:hint="eastAsia"/>
+        </w:rPr>
+        <w:t>pt_buffer</w:t>
+      </w:r>
+      <w:r>
+        <w:rPr>
+          <w:rFonts w:hint="eastAsia"/>
+        </w:rPr>
+        <w:t>：</w:t>
+      </w:r>
+      <w:r>
+        <w:rPr>
+          <w:rFonts w:hint="eastAsia"/>
+        </w:rPr>
+        <w:t>array</w:t>
+      </w:r>
+      <w:r>
+        <w:rPr>
+          <w:rFonts w:hint="eastAsia"/>
+        </w:rPr>
+        <w:t>容器，存储通道报告对象。</w:t>
+      </w:r>
+      <w:r>
+        <w:t>U</w:t>
+      </w:r>
+      <w:r>
+        <w:rPr>
+          <w:rFonts w:hint="eastAsia"/>
+        </w:rPr>
+        <w:t>ni_consumer</w:t>
+      </w:r>
+      <w:r>
+        <w:rPr>
+          <w:rFonts w:hint="eastAsia"/>
+        </w:rPr>
+        <w:t>从</w:t>
+      </w:r>
+      <w:r>
+        <w:rPr>
+          <w:rFonts w:hint="eastAsia"/>
+        </w:rPr>
+        <w:t>disruptor queue</w:t>
+      </w:r>
+      <w:r>
+        <w:rPr>
+          <w:rFonts w:hint="eastAsia"/>
+        </w:rPr>
+        <w:t>获取报告的索引，然后通过索引从</w:t>
+      </w:r>
+      <w:r>
+        <w:rPr>
+          <w:rFonts w:hint="eastAsia"/>
+        </w:rPr>
+        <w:t>rpt_buffer</w:t>
+      </w:r>
+      <w:r>
+        <w:rPr>
+          <w:rFonts w:hint="eastAsia"/>
+        </w:rPr>
+        <w:t>获取报告对象。</w:t>
+      </w:r>
+    </w:p>
+    <w:p>
+      <w:pPr>
+        <w:pStyle w:val="a3"/>
+        <w:numPr>
+          <w:ilvl w:val="0"/>
+          <w:numId w:val="3"/>
+        </w:numPr>
+        <w:ind w:firstLineChars="0"/>
+        <w:rPr>
+          <w:rFonts w:hint="eastAsia"/>
+        </w:rPr>
+      </w:pPr>
+      <w:r>
+        <w:t>S</w:t>
+      </w:r>
+      <w:r>
+        <w:rPr>
+          <w:rFonts w:hint="eastAsia"/>
+        </w:rPr>
+        <w:t>tra_table</w:t>
+      </w:r>
+      <w:r>
+        <w:rPr>
+          <w:rFonts w:hint="eastAsia"/>
+        </w:rPr>
+        <w:t>：</w:t>
+      </w:r>
+      <w:r>
+        <w:rPr>
+          <w:rFonts w:hint="eastAsia"/>
+        </w:rPr>
+        <w:t>arrary</w:t>
+      </w:r>
+      <w:r>
+        <w:rPr>
+          <w:rFonts w:hint="eastAsia"/>
+        </w:rPr>
+        <w:t>容器，存储策略对象。</w:t>
+      </w:r>
+    </w:p>
+    <w:p>
+      <w:pPr>
+        <w:pStyle w:val="a3"/>
+        <w:numPr>
+          <w:ilvl w:val="0"/>
+          <w:numId w:val="3"/>
+        </w:numPr>
+        <w:ind w:firstLineChars="0"/>
+        <w:rPr>
+          <w:rFonts w:hint="eastAsia"/>
+        </w:rPr>
+      </w:pPr>
+      <w:r>
+        <w:t>S</w:t>
+      </w:r>
+      <w:r>
+        <w:rPr>
+          <w:rFonts w:hint="eastAsia"/>
+        </w:rPr>
+        <w:t>tra</w:t>
+      </w:r>
+      <w:r>
+        <w:rPr>
+          <w:rFonts w:hint="eastAsia"/>
+        </w:rPr>
+        <w:t>id</w:t>
+      </w:r>
+      <w:r>
+        <w:rPr>
+          <w:rFonts w:hint="eastAsia"/>
+        </w:rPr>
+        <w:t>_idx_table</w:t>
+      </w:r>
+      <w:r>
+        <w:rPr>
+          <w:rFonts w:hint="eastAsia"/>
+        </w:rPr>
+        <w:t>：</w:t>
+      </w:r>
+      <w:r>
+        <w:rPr>
+          <w:rFonts w:hint="eastAsia"/>
+        </w:rPr>
+        <w:t>unordered_map</w:t>
+      </w:r>
+      <w:r>
+        <w:rPr>
+          <w:rFonts w:hint="eastAsia"/>
+        </w:rPr>
+        <w:t>容器，</w:t>
+      </w:r>
+      <w:r>
+        <w:rPr>
+          <w:rFonts w:hint="eastAsia"/>
+        </w:rPr>
+        <w:t>key</w:t>
+      </w:r>
+      <w:r>
+        <w:rPr>
+          <w:rFonts w:hint="eastAsia"/>
+        </w:rPr>
+        <w:t>：策略</w:t>
+      </w:r>
+      <w:r>
+        <w:rPr>
+          <w:rFonts w:hint="eastAsia"/>
+        </w:rPr>
+        <w:t>id</w:t>
+      </w:r>
+      <w:r>
+        <w:rPr>
+          <w:rFonts w:hint="eastAsia"/>
+        </w:rPr>
+        <w:t>；</w:t>
+      </w:r>
+      <w:r>
+        <w:rPr>
+          <w:rFonts w:hint="eastAsia"/>
+        </w:rPr>
+        <w:t>value</w:t>
+      </w:r>
+      <w:r>
+        <w:rPr>
+          <w:rFonts w:hint="eastAsia"/>
+        </w:rPr>
+        <w:t>：策略对象在</w:t>
+      </w:r>
+      <w:r>
+        <w:rPr>
+          <w:rFonts w:hint="eastAsia"/>
+        </w:rPr>
+        <w:t>stra_table</w:t>
+      </w:r>
+      <w:r>
+        <w:rPr>
+          <w:rFonts w:hint="eastAsia"/>
+        </w:rPr>
+        <w:t>中的索引</w:t>
+      </w:r>
+    </w:p>
+    <w:p>
+      <w:pPr>
+        <w:pStyle w:val="a3"/>
+        <w:numPr>
+          <w:ilvl w:val="0"/>
+          <w:numId w:val="3"/>
+        </w:numPr>
+        <w:ind w:firstLineChars="0"/>
+      </w:pPr>
+      <w:r>
+        <w:t>S</w:t>
+      </w:r>
+      <w:r>
+        <w:rPr>
+          <w:rFonts w:hint="eastAsia"/>
+        </w:rPr>
+        <w:t>ig_rpt_table</w:t>
+      </w:r>
+      <w:r>
+        <w:rPr>
+          <w:rFonts w:hint="eastAsia"/>
+        </w:rPr>
+        <w:t>：</w:t>
+      </w:r>
+      <w:r>
+        <w:rPr>
+          <w:rFonts w:hint="eastAsia"/>
+        </w:rPr>
+        <w:t>array</w:t>
+      </w:r>
+      <w:r>
+        <w:rPr>
+          <w:rFonts w:hint="eastAsia"/>
+        </w:rPr>
+        <w:t>容器，存储信号报告对象。</w:t>
+      </w:r>
+    </w:p>
+    <w:p>
+      <w:pPr>
+        <w:pStyle w:val="a3"/>
+        <w:numPr>
+          <w:ilvl w:val="0"/>
+          <w:numId w:val="3"/>
+        </w:numPr>
+        <w:ind w:firstLineChars="0"/>
+        <w:rPr>
+          <w:rFonts w:hint="eastAsia"/>
+        </w:rPr>
+      </w:pPr>
+      <w:r>
+        <w:t>L</w:t>
+      </w:r>
+      <w:r>
+        <w:rPr>
+          <w:rFonts w:hint="eastAsia"/>
+        </w:rPr>
+        <w:t>ocalorderid_idx_table</w:t>
+      </w:r>
+      <w:r>
+        <w:rPr>
+          <w:rFonts w:hint="eastAsia"/>
+        </w:rPr>
+        <w:t>：</w:t>
+      </w:r>
+      <w:r>
+        <w:rPr>
+          <w:rFonts w:hint="eastAsia"/>
+        </w:rPr>
+        <w:t>unordered_map</w:t>
+      </w:r>
+      <w:r>
+        <w:rPr>
+          <w:rFonts w:hint="eastAsia"/>
+        </w:rPr>
+        <w:t>容器，</w:t>
+      </w:r>
+      <w:r>
+        <w:rPr>
+          <w:rFonts w:hint="eastAsia"/>
+        </w:rPr>
+        <w:t>key:LocalOrderId</w:t>
+      </w:r>
+      <w:r>
+        <w:rPr>
+          <w:rFonts w:hint="eastAsia"/>
+        </w:rPr>
+        <w:t>；</w:t>
+      </w:r>
+      <w:r>
+        <w:rPr>
+          <w:rFonts w:hint="eastAsia"/>
+        </w:rPr>
+        <w:t>value</w:t>
+      </w:r>
+      <w:r>
+        <w:rPr>
+          <w:rFonts w:hint="eastAsia"/>
+        </w:rPr>
+        <w:t>：信号报告对象在</w:t>
+      </w:r>
+      <w:r>
+        <w:rPr>
+          <w:rFonts w:hint="eastAsia"/>
+        </w:rPr>
+        <w:t>sig_rpt_table</w:t>
+      </w:r>
+      <w:r>
+        <w:rPr>
+          <w:rFonts w:hint="eastAsia"/>
+        </w:rPr>
+        <w:t>中的索引。</w:t>
+      </w:r>
+    </w:p>
+    <w:p>
+      <w:pPr>
+        <w:pStyle w:val="a3"/>
+        <w:ind w:left="420" w:firstLineChars="0" w:firstLine="0"/>
+      </w:pPr>
+      <w:r>
+        <w:rPr>
+          <w:rFonts w:hint="eastAsia"/>
+        </w:rPr>
+        <w:t>在根据信号下单时，在</w:t>
+      </w:r>
+      <w:r>
+        <w:rPr>
+          <w:rFonts w:hint="eastAsia"/>
+        </w:rPr>
+        <w:t>sig_rpt_table</w:t>
+      </w:r>
+      <w:r>
+        <w:rPr>
+          <w:rFonts w:hint="eastAsia"/>
+        </w:rPr>
+        <w:t>初始化信号对应的信号报告对象，并根据其在</w:t>
+      </w:r>
+      <w:r>
+        <w:rPr>
+          <w:rFonts w:hint="eastAsia"/>
+        </w:rPr>
+        <w:t>sig_rpt_table</w:t>
+      </w:r>
+      <w:r>
+        <w:rPr>
+          <w:rFonts w:hint="eastAsia"/>
+        </w:rPr>
+        <w:t>的索引和下单返回的</w:t>
+      </w:r>
+      <w:r>
+        <w:rPr>
+          <w:rFonts w:hint="eastAsia"/>
+        </w:rPr>
+        <w:t>LocalOrderId</w:t>
+      </w:r>
+      <w:r>
+        <w:rPr>
+          <w:rFonts w:hint="eastAsia"/>
+        </w:rPr>
+        <w:t>，填充</w:t>
+      </w:r>
+      <w:r>
+        <w:rPr>
+          <w:rFonts w:hint="eastAsia"/>
+        </w:rPr>
+        <w:t>localorderid_idx_table</w:t>
+      </w:r>
+    </w:p>
+    <w:p>
+      <w:pPr>
+        <w:pStyle w:val="a3"/>
+        <w:numPr>
+          <w:ilvl w:val="0"/>
+          <w:numId w:val="3"/>
+        </w:numPr>
+        <w:ind w:firstLineChars="0"/>
+        <w:rPr>
+          <w:rFonts w:hint="eastAsia"/>
+        </w:rPr>
+      </w:pPr>
+    </w:p>
+    <w:p>
+      <w:pPr>
+        <w:rPr>
+          <w:rFonts w:hint="eastAsia"/>
+        </w:rPr>
+      </w:pPr>
+    </w:p>
+    <w:p>
+      <w:pPr>
         <w:pStyle w:val="2"/>
         <w:numPr>
           <w:ilvl w:val="3"/>
@@ -2451,14 +2817,12 @@
           <w:rFonts w:hint="eastAsia"/>
         </w:rPr>
       </w:pPr>
-      <w:proofErr w:type="spellStart"/>
       <w:r>
         <w:rPr>
           <w:rFonts w:hint="eastAsia"/>
         </w:rPr>
         <w:t>uni_consumer</w:t>
       </w:r>
-      <w:proofErr w:type="spellEnd"/>
       <w:r>
         <w:rPr>
           <w:rFonts w:hint="eastAsia"/>
@@ -2477,14 +2841,12 @@
         </w:rPr>
         <w:t>，则通过</w:t>
       </w:r>
-      <w:proofErr w:type="spellStart"/>
       <w:r>
         <w:rPr>
           <w:rFonts w:hint="eastAsia"/>
         </w:rPr>
         <w:t>tunn_producer</w:t>
       </w:r>
-      <w:proofErr w:type="spellEnd"/>
       <w:r>
         <w:rPr>
           <w:rFonts w:hint="eastAsia"/>
@@ -2504,15 +2866,12 @@
           <w:rFonts w:hint="eastAsia"/>
         </w:rPr>
       </w:pPr>
-      <w:proofErr w:type="spellStart"/>
-      <w:r>
-        <w:rPr>
-          <w:rFonts w:hint="eastAsia"/>
-        </w:rPr>
-        <w:lastRenderedPageBreak/>
+      <w:r>
+        <w:rPr>
+          <w:rFonts w:hint="eastAsia"/>
+        </w:rPr>
         <w:t>uni_consumer</w:t>
       </w:r>
-      <w:proofErr w:type="spellEnd"/>
       <w:r>
         <w:rPr>
           <w:rFonts w:hint="eastAsia"/>
@@ -2531,28 +2890,24 @@
         </w:rPr>
         <w:t>，然后通过</w:t>
       </w:r>
-      <w:proofErr w:type="spellStart"/>
       <w:r>
         <w:rPr>
           <w:rFonts w:hint="eastAsia"/>
         </w:rPr>
         <w:t>stra_idx_table</w:t>
       </w:r>
-      <w:proofErr w:type="spellEnd"/>
       <w:r>
         <w:rPr>
           <w:rFonts w:hint="eastAsia"/>
         </w:rPr>
         <w:t>获取策略的索引值后，通过</w:t>
       </w:r>
-      <w:proofErr w:type="spellStart"/>
       <w:r>
         <w:rPr>
           <w:rFonts w:hint="eastAsia"/>
         </w:rPr>
         <w:t>stra_table</w:t>
       </w:r>
-      <w:proofErr w:type="spellEnd"/>
       <w:r>
         <w:rPr>
           <w:rFonts w:hint="eastAsia"/>
@@ -2663,6 +3018,7 @@
         <w:rPr>
           <w:rFonts w:hint="eastAsia"/>
         </w:rPr>
+        <w:lastRenderedPageBreak/>
         <w:t>同步</w:t>
       </w:r>
       <w:r>
@@ -2713,14 +3069,12 @@
                         <w:rFonts w:hint="eastAsia"/>
                       </w:rPr>
                     </w:pPr>
-                    <w:proofErr w:type="spellStart"/>
                     <w:r>
                       <w:rPr>
                         <w:rFonts w:hint="eastAsia"/>
                       </w:rPr>
                       <w:t>uni_consumer</w:t>
                     </w:r>
-                    <w:proofErr w:type="spellEnd"/>
                   </w:p>
                   <w:p/>
                 </w:txbxContent>
@@ -2730,7 +3084,6 @@
               <v:textbox>
                 <w:txbxContent>
                   <w:p>
-                    <w:proofErr w:type="spellStart"/>
                     <w:r>
                       <w:t>T</w:t>
                     </w:r>
@@ -2740,7 +3093,6 @@
                       </w:rPr>
                       <w:t>unn_producer</w:t>
                     </w:r>
-                    <w:proofErr w:type="spellEnd"/>
                   </w:p>
                 </w:txbxContent>
               </v:textbox>
@@ -2749,7 +3101,6 @@
               <v:textbox>
                 <w:txbxContent>
                   <w:p>
-                    <w:proofErr w:type="spellStart"/>
                     <w:r>
                       <w:t>Rpt</w:t>
                     </w:r>
@@ -2759,7 +3110,6 @@
                       </w:rPr>
                       <w:t>_buffer</w:t>
                     </w:r>
-                    <w:proofErr w:type="spellEnd"/>
                   </w:p>
                 </w:txbxContent>
               </v:textbox>
@@ -2768,7 +3118,6 @@
               <v:textbox>
                 <w:txbxContent>
                   <w:p>
-                    <w:proofErr w:type="spellStart"/>
                     <w:r>
                       <w:t>S</w:t>
                     </w:r>
@@ -2778,7 +3127,6 @@
                       </w:rPr>
                       <w:t>tra_table</w:t>
                     </w:r>
-                    <w:proofErr w:type="spellEnd"/>
                   </w:p>
                 </w:txbxContent>
               </v:textbox>
@@ -2787,7 +3135,6 @@
               <v:textbox>
                 <w:txbxContent>
                   <w:p>
-                    <w:proofErr w:type="spellStart"/>
                     <w:r>
                       <w:t>S</w:t>
                     </w:r>
@@ -2797,7 +3144,6 @@
                       </w:rPr>
                       <w:t>tra_idx_table</w:t>
                     </w:r>
-                    <w:proofErr w:type="spellEnd"/>
                   </w:p>
                 </w:txbxContent>
               </v:textbox>
@@ -2806,7 +3152,6 @@
               <v:textbox>
                 <w:txbxContent>
                   <w:p>
-                    <w:proofErr w:type="spellStart"/>
                     <w:r>
                       <w:t>P</w:t>
                     </w:r>
@@ -2816,7 +3161,6 @@
                       </w:rPr>
                       <w:t>end_sig_table</w:t>
                     </w:r>
-                    <w:proofErr w:type="spellEnd"/>
                   </w:p>
                 </w:txbxContent>
               </v:textbox>
@@ -2936,7 +3280,6 @@
         <w:rPr>
           <w:rFonts w:hint="eastAsia"/>
         </w:rPr>
-        <w:lastRenderedPageBreak/>
         <w:t>从</w:t>
       </w:r>
       <w:r>
@@ -2963,14 +3306,12 @@
         </w:rPr>
         <w:t>索引，并从</w:t>
       </w:r>
-      <w:proofErr w:type="spellStart"/>
       <w:r>
         <w:rPr>
           <w:rFonts w:hint="eastAsia"/>
         </w:rPr>
         <w:t>pending_sig_table</w:t>
       </w:r>
-      <w:proofErr w:type="spellEnd"/>
       <w:r>
         <w:rPr>
           <w:rFonts w:hint="eastAsia"/>
@@ -3043,6 +3384,7 @@
         <w:rPr>
           <w:rFonts w:hint="eastAsia"/>
         </w:rPr>
+        <w:lastRenderedPageBreak/>
         <w:t>如果撤单信号后边跟了【开</w:t>
       </w:r>
       <w:r>
@@ -3435,14 +3777,12 @@
         </w:rPr>
         <w:t>，</w:t>
       </w:r>
-      <w:proofErr w:type="spellStart"/>
       <w:r>
         <w:rPr>
           <w:rFonts w:hint="eastAsia"/>
         </w:rPr>
         <w:t>unordered_map</w:t>
       </w:r>
-      <w:proofErr w:type="spellEnd"/>
       <w:r>
         <w:rPr>
           <w:rFonts w:hint="eastAsia"/>
@@ -3463,6 +3803,7 @@
         </w:rPr>
       </w:pPr>
       <w:r>
+        <w:lastRenderedPageBreak/>
         <w:t>A</w:t>
       </w:r>
       <w:r>
@@ -4129,7 +4470,7 @@
   <w:abstractNum w:abstractNumId="6">
     <w:nsid w:val="3E5C1D97"/>
     <w:multiLevelType w:val="hybridMultilevel"/>
-    <w:tmpl w:val="D3C25D38"/>
+    <w:tmpl w:val="3A1E15BC"/>
     <w:lvl w:ilvl="0" w:tplc="0409000B">
       <w:start w:val="1"/>
       <w:numFmt w:val="bullet"/>

</xml_diff>